<commit_message>
CapStone 1 - Final Submission
</commit_message>
<xml_diff>
--- a/Capstone1_House_Price_Prediction/my_CapStone1_House_Price_Prediction_Report.docx
+++ b/Capstone1_House_Price_Prediction/my_CapStone1_House_Price_Prediction_Report.docx
@@ -189,7 +189,7 @@
           <v:shape id="ole_rId3" style="width:431.7pt;height:264.75pt" o:ole="">
             <v:imagedata r:id="rId4" o:title=""/>
           </v:shape>
-          <o:OLEObject Type="Embed" ProgID="" ShapeID="ole_rId3" DrawAspect="Content" ObjectID="_1635519761" r:id="rId3"/>
+          <o:OLEObject Type="Embed" ProgID="" ShapeID="ole_rId3" DrawAspect="Content" ObjectID="_463348782" r:id="rId3"/>
         </w:object>
       </w:r>
     </w:p>
@@ -283,7 +283,7 @@
           <v:shape id="ole_rId7" style="width:432.2pt;height:393.35pt" o:ole="">
             <v:imagedata r:id="rId8" o:title=""/>
           </v:shape>
-          <o:OLEObject Type="Embed" ProgID="" ShapeID="ole_rId7" DrawAspect="Content" ObjectID="_1823934889" r:id="rId7"/>
+          <o:OLEObject Type="Embed" ProgID="" ShapeID="ole_rId7" DrawAspect="Content" ObjectID="_450490819" r:id="rId7"/>
         </w:object>
       </w:r>
     </w:p>
@@ -630,6 +630,19 @@
       </w:pPr>
       <w:r>
         <w:rPr/>
+      </w:r>
+    </w:p>
+    <w:p>
+      <w:pPr>
+        <w:pStyle w:val="Heading1"/>
+        <w:numPr>
+          <w:ilvl w:val="0"/>
+          <w:numId w:val="2"/>
+        </w:numPr>
+        <w:rPr/>
+      </w:pPr>
+      <w:r>
+        <w:rPr/>
         <w:t>4 Exploratory Data Analysis</w:t>
       </w:r>
     </w:p>
@@ -641,7 +654,11 @@
       </w:pPr>
       <w:r>
         <w:rPr/>
-        <w:t>Once we have cleaned sampled data, We started our analysis with an assumption that property values may be inversely proportional to number of criminal incidents in a particular location.  Sales-Price, ranges from “zero” through 1B USD. These  low price sales ($0 -  $100K USD) could be result of family transfers, however there is no attribute that exlains if the sale is an off-market transfer transactions.</w:t>
+        <w:t xml:space="preserve">Once we have cleaned sampled data, We started our analysis with an assumption that property values may be inversely proportional to number of criminal incidents in a particular location.  Sales-Price, ranges from “zero” through 1B USD. These  low price sales ($0 -  $100K USD) could be result of family transfers, however there is no attribute that exlains if the sale is an off-market transfer transactions. </w:t>
+      </w:r>
+      <w:r>
+        <w:rPr/>
+        <w:t>From Scatter Plots, its very difficult to realize relation between various features due to high variance in sales-price.</w:t>
       </w:r>
     </w:p>
     <w:p>
@@ -1333,26 +1350,8 @@
       </w:pPr>
       <w:r>
         <w:rPr/>
-      </w:r>
-    </w:p>
-    <w:p>
-      <w:pPr>
-        <w:pStyle w:val="Normal"/>
-        <w:rPr/>
-      </w:pPr>
-      <w:r>
-        <w:rPr/>
-      </w:r>
-    </w:p>
-    <w:p>
-      <w:pPr>
-        <w:pStyle w:val="Normal"/>
-        <w:rPr/>
-      </w:pPr>
-      <w:r>
-        <w:rPr/>
         <w:drawing>
-          <wp:anchor behindDoc="0" distT="0" distB="0" distL="0" distR="0" simplePos="0" locked="0" layoutInCell="1" allowOverlap="1" relativeHeight="4">
+          <wp:anchor behindDoc="0" distT="0" distB="0" distL="0" distR="0" simplePos="0" locked="0" layoutInCell="1" allowOverlap="1" relativeHeight="8">
             <wp:simplePos x="0" y="0"/>
             <wp:positionH relativeFrom="column">
               <wp:align>center</wp:align>
@@ -1360,7 +1359,7 @@
             <wp:positionV relativeFrom="paragraph">
               <wp:posOffset>635</wp:posOffset>
             </wp:positionV>
-            <wp:extent cx="4077970" cy="8229600"/>
+            <wp:extent cx="3686810" cy="9092565"/>
             <wp:effectExtent l="0" t="0" r="0" b="0"/>
             <wp:wrapSquare wrapText="largest"/>
             <wp:docPr id="2" name="Image4" descr=""/>
@@ -1385,7 +1384,7 @@
                   <pic:spPr bwMode="auto">
                     <a:xfrm>
                       <a:off x="0" y="0"/>
-                      <a:ext cx="4077970" cy="8229600"/>
+                      <a:ext cx="3686810" cy="9092565"/>
                     </a:xfrm>
                     <a:prstGeom prst="rect">
                       <a:avLst/>
@@ -1396,6 +1395,24 @@
             </a:graphic>
           </wp:anchor>
         </w:drawing>
+      </w:r>
+    </w:p>
+    <w:p>
+      <w:pPr>
+        <w:pStyle w:val="Normal"/>
+        <w:rPr/>
+      </w:pPr>
+      <w:r>
+        <w:rPr/>
+      </w:r>
+    </w:p>
+    <w:p>
+      <w:pPr>
+        <w:pStyle w:val="Normal"/>
+        <w:rPr/>
+      </w:pPr>
+      <w:r>
+        <w:rPr/>
       </w:r>
     </w:p>
     <w:p>
@@ -2964,7 +2981,7 @@
           <v:shape id="ole_rId11" style="width:402pt;height:76.8pt" o:ole="">
             <v:imagedata r:id="rId12" o:title=""/>
           </v:shape>
-          <o:OLEObject Type="Embed" ProgID="" ShapeID="ole_rId11" DrawAspect="Content" ObjectID="_1333621133" r:id="rId11"/>
+          <o:OLEObject Type="Embed" ProgID="" ShapeID="ole_rId11" DrawAspect="Content" ObjectID="_1158963801" r:id="rId11"/>
         </w:object>
       </w:r>
     </w:p>
@@ -3047,7 +3064,7 @@
           <w:szCs w:val="36"/>
         </w:rPr>
         <w:drawing>
-          <wp:anchor behindDoc="0" distT="0" distB="0" distL="0" distR="0" simplePos="0" locked="0" layoutInCell="1" allowOverlap="1" relativeHeight="8">
+          <wp:anchor behindDoc="0" distT="0" distB="0" distL="0" distR="0" simplePos="0" locked="0" layoutInCell="1" allowOverlap="1" relativeHeight="4">
             <wp:simplePos x="0" y="0"/>
             <wp:positionH relativeFrom="column">
               <wp:align>center</wp:align>
@@ -67975,7 +67992,7 @@
       <w:fldChar w:fldCharType="separate"/>
     </w:r>
     <w:r>
-      <w:t>6</w:t>
+      <w:t>7</w:t>
     </w:r>
     <w:r>
       <w:fldChar w:fldCharType="end"/>

</xml_diff>